<commit_message>
Updated the documentation and the UI design
</commit_message>
<xml_diff>
--- a/Docs/Documentation.docx
+++ b/Docs/Documentation.docx
@@ -86,7 +86,13 @@
       </w:r>
       <w:proofErr w:type="spellEnd"/>
       <w:r>
-        <w:t xml:space="preserve"> is a waste management mobile app that helps to encourage waste management. </w:t>
+        <w:t xml:space="preserve"> is a</w:t>
+      </w:r>
+      <w:r>
+        <w:t xml:space="preserve"> </w:t>
+      </w:r>
+      <w:r>
+        <w:t xml:space="preserve">mobile app that helps to encourage waste management. </w:t>
       </w:r>
       <w:r>
         <w:t>It allows households to create a group</w:t>
@@ -158,7 +164,57 @@
         <w:jc w:val="both"/>
       </w:pPr>
       <w:r>
-        <w:t>Users can:</w:t>
+        <w:t>Household admin:</w:t>
+      </w:r>
+    </w:p>
+    <w:p>
+      <w:pPr>
+        <w:pStyle w:val="ListParagraph"/>
+        <w:numPr>
+          <w:ilvl w:val="0"/>
+          <w:numId w:val="6"/>
+        </w:numPr>
+        <w:jc w:val="both"/>
+      </w:pPr>
+      <w:r>
+        <w:t>Invite family members to household group</w:t>
+      </w:r>
+    </w:p>
+    <w:p>
+      <w:pPr>
+        <w:pStyle w:val="ListParagraph"/>
+        <w:numPr>
+          <w:ilvl w:val="0"/>
+          <w:numId w:val="6"/>
+        </w:numPr>
+        <w:jc w:val="both"/>
+      </w:pPr>
+      <w:r>
+        <w:t>Add tasks to be completed for the week</w:t>
+      </w:r>
+    </w:p>
+    <w:p>
+      <w:pPr>
+        <w:pStyle w:val="ListParagraph"/>
+        <w:numPr>
+          <w:ilvl w:val="0"/>
+          <w:numId w:val="6"/>
+        </w:numPr>
+        <w:jc w:val="both"/>
+      </w:pPr>
+      <w:r>
+        <w:t>View, edit or delete weekly tasks</w:t>
+      </w:r>
+    </w:p>
+    <w:p>
+      <w:pPr>
+        <w:jc w:val="both"/>
+      </w:pPr>
+      <w:r>
+        <w:t>Family members</w:t>
+      </w:r>
+      <w:r>
+        <w:t xml:space="preserve"> can:</w:t>
       </w:r>
     </w:p>
     <w:p>
@@ -171,10 +227,7 @@
         <w:jc w:val="both"/>
       </w:pPr>
       <w:r>
-        <w:t>C</w:t>
-      </w:r>
-      <w:r>
-        <w:t>reate a group</w:t>
+        <w:t>Sign up using the household group id</w:t>
       </w:r>
     </w:p>
     <w:p>
@@ -187,10 +240,7 @@
         <w:jc w:val="both"/>
       </w:pPr>
       <w:r>
-        <w:t xml:space="preserve">Invite family members to join </w:t>
-      </w:r>
-      <w:r>
-        <w:t>group</w:t>
+        <w:t>View tasks to be completed</w:t>
       </w:r>
     </w:p>
     <w:p>
@@ -203,7 +253,7 @@
         <w:jc w:val="both"/>
       </w:pPr>
       <w:r>
-        <w:t>Create waste management tasks</w:t>
+        <w:t>Select tasks they have completed</w:t>
       </w:r>
     </w:p>
     <w:p>
@@ -216,19 +266,7 @@
         <w:jc w:val="both"/>
       </w:pPr>
       <w:r>
-        <w:t>S</w:t>
-      </w:r>
-      <w:r>
-        <w:t xml:space="preserve">et </w:t>
-      </w:r>
-      <w:r>
-        <w:t xml:space="preserve">the </w:t>
-      </w:r>
-      <w:r>
-        <w:t>pickup days for waste</w:t>
-      </w:r>
-      <w:r>
-        <w:t xml:space="preserve"> collection</w:t>
+        <w:t>View leaderboard</w:t>
       </w:r>
     </w:p>
     <w:p>
@@ -241,13 +279,7 @@
         <w:jc w:val="both"/>
       </w:pPr>
       <w:r>
-        <w:t xml:space="preserve">Set </w:t>
-      </w:r>
-      <w:r>
-        <w:t>the</w:t>
-      </w:r>
-      <w:r>
-        <w:t xml:space="preserve"> rewards for accomplishing weekly tasks</w:t>
+        <w:t xml:space="preserve">View rewards </w:t>
       </w:r>
     </w:p>
     <w:p>
@@ -271,7 +303,10 @@
         <w:t>The mobile app will make use of</w:t>
       </w:r>
       <w:r>
-        <w:t xml:space="preserve"> …</w:t>
+        <w:t xml:space="preserve"> hashing for passwords</w:t>
+      </w:r>
+      <w:r>
+        <w:t xml:space="preserve"> to eliminate the storage of passwords in plain text, which enhances security.</w:t>
       </w:r>
     </w:p>
     <w:p>
@@ -284,6 +319,7 @@
         <w:pStyle w:val="Heading1"/>
       </w:pPr>
       <w:r>
+        <w:lastRenderedPageBreak/>
         <w:t>Feasibility study</w:t>
       </w:r>
     </w:p>
@@ -300,31 +336,58 @@
         <w:jc w:val="both"/>
       </w:pPr>
       <w:r>
-        <w:t>…</w:t>
-      </w:r>
-    </w:p>
-    <w:p>
-      <w:pPr>
-        <w:jc w:val="both"/>
-      </w:pPr>
-      <w:r>
-        <w:lastRenderedPageBreak/>
-        <w:t xml:space="preserve">This </w:t>
-      </w:r>
-      <w:r>
-        <w:t>mobile</w:t>
-      </w:r>
-      <w:r>
-        <w:t xml:space="preserve"> application is </w:t>
-      </w:r>
-      <w:r>
-        <w:t xml:space="preserve">best suited </w:t>
-      </w:r>
-      <w:r>
-        <w:t xml:space="preserve">for </w:t>
-      </w:r>
-      <w:r>
-        <w:t>individuals between the age of 13 and up.</w:t>
+        <w:t xml:space="preserve">There are multiple waste management apps in the market. For example, Recycle Coach is an app that offers schedules for waste collection by connecting residents with their municipal collection schedules. Additionally, it offers reminders for trash and recycling collection. </w:t>
+      </w:r>
+    </w:p>
+    <w:p>
+      <w:pPr>
+        <w:jc w:val="both"/>
+      </w:pPr>
+    </w:p>
+    <w:p>
+      <w:pPr>
+        <w:jc w:val="both"/>
+      </w:pPr>
+      <w:r>
+        <w:t xml:space="preserve">Another example is </w:t>
+      </w:r>
+      <w:proofErr w:type="spellStart"/>
+      <w:r>
+        <w:t>EcoCharge</w:t>
+      </w:r>
+      <w:proofErr w:type="spellEnd"/>
+      <w:r>
+        <w:t>, an app that encourages recycl</w:t>
+      </w:r>
+      <w:r>
+        <w:t>ing through gamification. As users recycle, the app rewards them with points. Suing these points, users can redeem discounts added by participating businesses.</w:t>
+      </w:r>
+    </w:p>
+    <w:p>
+      <w:pPr>
+        <w:jc w:val="both"/>
+      </w:pPr>
+    </w:p>
+    <w:p>
+      <w:pPr>
+        <w:jc w:val="both"/>
+      </w:pPr>
+      <w:proofErr w:type="spellStart"/>
+      <w:r>
+        <w:t>LitterFree</w:t>
+      </w:r>
+      <w:proofErr w:type="spellEnd"/>
+      <w:r>
+        <w:t xml:space="preserve"> is focused on individual households, motivating individuals in households to participate in waste management through gamification and keeps household accountable for their own waste management practises. Hence, it suitable for individuals over the age of </w:t>
+      </w:r>
+      <w:r>
+        <w:t>13</w:t>
+      </w:r>
+      <w:r>
+        <w:t>.</w:t>
+      </w:r>
+      <w:r>
+        <w:t xml:space="preserve"> </w:t>
       </w:r>
     </w:p>
     <w:p>
@@ -415,13 +478,7 @@
         <w:jc w:val="both"/>
       </w:pPr>
       <w:r>
-        <w:t>Home</w:t>
-      </w:r>
-      <w:r>
-        <w:t xml:space="preserve"> </w:t>
-      </w:r>
-      <w:r>
-        <w:t>page</w:t>
+        <w:t>Sign up page</w:t>
       </w:r>
     </w:p>
     <w:p>
@@ -434,7 +491,7 @@
         <w:jc w:val="both"/>
       </w:pPr>
       <w:r>
-        <w:t>Tasks page</w:t>
+        <w:t>Login page</w:t>
       </w:r>
     </w:p>
     <w:p>
@@ -447,7 +504,13 @@
         <w:jc w:val="both"/>
       </w:pPr>
       <w:r>
-        <w:t>Rewards page</w:t>
+        <w:t>Home</w:t>
+      </w:r>
+      <w:r>
+        <w:t xml:space="preserve"> </w:t>
+      </w:r>
+      <w:r>
+        <w:t>page</w:t>
       </w:r>
     </w:p>
     <w:p>
@@ -460,7 +523,7 @@
         <w:jc w:val="both"/>
       </w:pPr>
       <w:r>
-        <w:t>Leaderboard page</w:t>
+        <w:t>Tasks page</w:t>
       </w:r>
     </w:p>
     <w:p>
@@ -473,21 +536,7 @@
         <w:jc w:val="both"/>
       </w:pPr>
       <w:r>
-        <w:t>Invite page</w:t>
-      </w:r>
-    </w:p>
-    <w:p>
-      <w:pPr>
-        <w:jc w:val="both"/>
-      </w:pPr>
-      <w:r>
-        <w:t xml:space="preserve">Project </w:t>
-      </w:r>
-      <w:r>
-        <w:t>estimated effort</w:t>
-      </w:r>
-      <w:r>
-        <w:t>:</w:t>
+        <w:t>Add tasks page</w:t>
       </w:r>
     </w:p>
     <w:p>
@@ -500,19 +549,8 @@
         <w:jc w:val="both"/>
       </w:pPr>
       <w:r>
-        <w:t>Write documentation detailing problem, solution, use cases, requirements (</w:t>
-      </w:r>
-      <w:r>
-        <w:t xml:space="preserve">3 </w:t>
-      </w:r>
-      <w:r>
-        <w:t>day</w:t>
-      </w:r>
-      <w:r>
-        <w:t>s</w:t>
-      </w:r>
-      <w:r>
-        <w:t>)</w:t>
+        <w:lastRenderedPageBreak/>
+        <w:t>Weekly tasks page</w:t>
       </w:r>
     </w:p>
     <w:p>
@@ -525,19 +563,7 @@
         <w:jc w:val="both"/>
       </w:pPr>
       <w:r>
-        <w:t xml:space="preserve">Design Entity Relational </w:t>
-      </w:r>
-      <w:r>
-        <w:t xml:space="preserve">Database </w:t>
-      </w:r>
-      <w:r>
-        <w:t>Diagram (</w:t>
-      </w:r>
-      <w:r>
-        <w:t xml:space="preserve">… </w:t>
-      </w:r>
-      <w:r>
-        <w:t>days)</w:t>
+        <w:t>Leaderboard page</w:t>
       </w:r>
     </w:p>
     <w:p>
@@ -550,19 +576,21 @@
         <w:jc w:val="both"/>
       </w:pPr>
       <w:r>
-        <w:t xml:space="preserve">Develop Backend with </w:t>
-      </w:r>
-      <w:r>
-        <w:t xml:space="preserve">test data </w:t>
-      </w:r>
-      <w:r>
-        <w:t>(</w:t>
-      </w:r>
-      <w:r>
-        <w:t xml:space="preserve">… </w:t>
-      </w:r>
-      <w:r>
-        <w:t xml:space="preserve"> days)</w:t>
+        <w:t>Rewards page</w:t>
+      </w:r>
+    </w:p>
+    <w:p>
+      <w:pPr>
+        <w:jc w:val="both"/>
+      </w:pPr>
+      <w:r>
+        <w:t xml:space="preserve">Project </w:t>
+      </w:r>
+      <w:r>
+        <w:t>estimated effort</w:t>
+      </w:r>
+      <w:r>
+        <w:t>:</w:t>
       </w:r>
     </w:p>
     <w:p>
@@ -575,16 +603,19 @@
         <w:jc w:val="both"/>
       </w:pPr>
       <w:r>
-        <w:t>Develop ASP.NET Core web API</w:t>
-      </w:r>
-      <w:r>
-        <w:t xml:space="preserve"> (</w:t>
-      </w:r>
-      <w:r>
-        <w:t xml:space="preserve">… </w:t>
-      </w:r>
-      <w:r>
-        <w:t xml:space="preserve"> days)</w:t>
+        <w:t>Write documentation detailing problem, solution, use cases, requirements (</w:t>
+      </w:r>
+      <w:r>
+        <w:t xml:space="preserve">3 </w:t>
+      </w:r>
+      <w:r>
+        <w:t>day</w:t>
+      </w:r>
+      <w:r>
+        <w:t>s</w:t>
+      </w:r>
+      <w:r>
+        <w:t>)</w:t>
       </w:r>
     </w:p>
     <w:p>
@@ -597,13 +628,91 @@
         <w:jc w:val="both"/>
       </w:pPr>
       <w:r>
+        <w:t xml:space="preserve">Design Entity Relational </w:t>
+      </w:r>
+      <w:r>
+        <w:t xml:space="preserve">Database </w:t>
+      </w:r>
+      <w:r>
+        <w:t>Diagram (</w:t>
+      </w:r>
+      <w:r>
+        <w:t>7</w:t>
+      </w:r>
+      <w:r>
+        <w:t xml:space="preserve"> </w:t>
+      </w:r>
+      <w:r>
+        <w:t>days)</w:t>
+      </w:r>
+    </w:p>
+    <w:p>
+      <w:pPr>
+        <w:pStyle w:val="ListParagraph"/>
+        <w:numPr>
+          <w:ilvl w:val="0"/>
+          <w:numId w:val="1"/>
+        </w:numPr>
+        <w:jc w:val="both"/>
+      </w:pPr>
+      <w:r>
+        <w:t xml:space="preserve">Develop Backend with </w:t>
+      </w:r>
+      <w:r>
+        <w:t xml:space="preserve">test data </w:t>
+      </w:r>
+      <w:r>
+        <w:t>(</w:t>
+      </w:r>
+      <w:r>
+        <w:t>7</w:t>
+      </w:r>
+      <w:r>
+        <w:t xml:space="preserve"> days)</w:t>
+      </w:r>
+    </w:p>
+    <w:p>
+      <w:pPr>
+        <w:pStyle w:val="ListParagraph"/>
+        <w:numPr>
+          <w:ilvl w:val="0"/>
+          <w:numId w:val="1"/>
+        </w:numPr>
+        <w:jc w:val="both"/>
+      </w:pPr>
+      <w:r>
+        <w:t>Develop ASP.NET Core web API</w:t>
+      </w:r>
+      <w:r>
+        <w:t xml:space="preserve"> (</w:t>
+      </w:r>
+      <w:r>
+        <w:t>7</w:t>
+      </w:r>
+      <w:r>
+        <w:t xml:space="preserve"> </w:t>
+      </w:r>
+      <w:r>
+        <w:t>days)</w:t>
+      </w:r>
+    </w:p>
+    <w:p>
+      <w:pPr>
+        <w:pStyle w:val="ListParagraph"/>
+        <w:numPr>
+          <w:ilvl w:val="0"/>
+          <w:numId w:val="1"/>
+        </w:numPr>
+        <w:jc w:val="both"/>
+      </w:pPr>
+      <w:r>
         <w:t xml:space="preserve">Develop frontend </w:t>
       </w:r>
       <w:r>
         <w:t>(</w:t>
       </w:r>
       <w:r>
-        <w:t>…</w:t>
+        <w:t>7</w:t>
       </w:r>
       <w:r>
         <w:t xml:space="preserve"> days)</w:t>
@@ -703,6 +812,9 @@
             <w:pPr>
               <w:jc w:val="both"/>
             </w:pPr>
+            <w:r>
+              <w:t>3 – 9 November</w:t>
+            </w:r>
           </w:p>
         </w:tc>
       </w:tr>
@@ -728,6 +840,9 @@
             <w:pPr>
               <w:jc w:val="both"/>
             </w:pPr>
+            <w:r>
+              <w:t>3 – 9 November</w:t>
+            </w:r>
           </w:p>
         </w:tc>
       </w:tr>
@@ -753,6 +868,9 @@
             <w:pPr>
               <w:jc w:val="both"/>
             </w:pPr>
+            <w:r>
+              <w:t xml:space="preserve">10 – 16 November </w:t>
+            </w:r>
           </w:p>
         </w:tc>
       </w:tr>
@@ -778,6 +896,9 @@
             <w:pPr>
               <w:jc w:val="both"/>
             </w:pPr>
+            <w:r>
+              <w:t>17 -23 November</w:t>
+            </w:r>
           </w:p>
         </w:tc>
       </w:tr>
@@ -1372,6 +1493,118 @@
     </w:lvl>
   </w:abstractNum>
   <w:abstractNum w:abstractNumId="4" w15:restartNumberingAfterBreak="0">
+    <w:nsid w:val="35CA4C33"/>
+    <w:multiLevelType w:val="hybridMultilevel"/>
+    <w:tmpl w:val="F5287FD2"/>
+    <w:lvl w:ilvl="0" w:tplc="62E0B478">
+      <w:numFmt w:val="bullet"/>
+      <w:lvlText w:val="-"/>
+      <w:lvlJc w:val="left"/>
+      <w:pPr>
+        <w:ind w:left="720" w:hanging="360"/>
+      </w:pPr>
+      <w:rPr>
+        <w:rFonts w:ascii="Aptos" w:eastAsiaTheme="minorHAnsi" w:hAnsi="Aptos" w:cstheme="minorBidi" w:hint="default"/>
+      </w:rPr>
+    </w:lvl>
+    <w:lvl w:ilvl="1" w:tplc="1C090003" w:tentative="1">
+      <w:start w:val="1"/>
+      <w:numFmt w:val="bullet"/>
+      <w:lvlText w:val="o"/>
+      <w:lvlJc w:val="left"/>
+      <w:pPr>
+        <w:ind w:left="1440" w:hanging="360"/>
+      </w:pPr>
+      <w:rPr>
+        <w:rFonts w:ascii="Courier New" w:hAnsi="Courier New" w:cs="Courier New" w:hint="default"/>
+      </w:rPr>
+    </w:lvl>
+    <w:lvl w:ilvl="2" w:tplc="1C090005" w:tentative="1">
+      <w:start w:val="1"/>
+      <w:numFmt w:val="bullet"/>
+      <w:lvlText w:val=""/>
+      <w:lvlJc w:val="left"/>
+      <w:pPr>
+        <w:ind w:left="2160" w:hanging="360"/>
+      </w:pPr>
+      <w:rPr>
+        <w:rFonts w:ascii="Wingdings" w:hAnsi="Wingdings" w:hint="default"/>
+      </w:rPr>
+    </w:lvl>
+    <w:lvl w:ilvl="3" w:tplc="1C090001" w:tentative="1">
+      <w:start w:val="1"/>
+      <w:numFmt w:val="bullet"/>
+      <w:lvlText w:val=""/>
+      <w:lvlJc w:val="left"/>
+      <w:pPr>
+        <w:ind w:left="2880" w:hanging="360"/>
+      </w:pPr>
+      <w:rPr>
+        <w:rFonts w:ascii="Symbol" w:hAnsi="Symbol" w:hint="default"/>
+      </w:rPr>
+    </w:lvl>
+    <w:lvl w:ilvl="4" w:tplc="1C090003" w:tentative="1">
+      <w:start w:val="1"/>
+      <w:numFmt w:val="bullet"/>
+      <w:lvlText w:val="o"/>
+      <w:lvlJc w:val="left"/>
+      <w:pPr>
+        <w:ind w:left="3600" w:hanging="360"/>
+      </w:pPr>
+      <w:rPr>
+        <w:rFonts w:ascii="Courier New" w:hAnsi="Courier New" w:cs="Courier New" w:hint="default"/>
+      </w:rPr>
+    </w:lvl>
+    <w:lvl w:ilvl="5" w:tplc="1C090005" w:tentative="1">
+      <w:start w:val="1"/>
+      <w:numFmt w:val="bullet"/>
+      <w:lvlText w:val=""/>
+      <w:lvlJc w:val="left"/>
+      <w:pPr>
+        <w:ind w:left="4320" w:hanging="360"/>
+      </w:pPr>
+      <w:rPr>
+        <w:rFonts w:ascii="Wingdings" w:hAnsi="Wingdings" w:hint="default"/>
+      </w:rPr>
+    </w:lvl>
+    <w:lvl w:ilvl="6" w:tplc="1C090001" w:tentative="1">
+      <w:start w:val="1"/>
+      <w:numFmt w:val="bullet"/>
+      <w:lvlText w:val=""/>
+      <w:lvlJc w:val="left"/>
+      <w:pPr>
+        <w:ind w:left="5040" w:hanging="360"/>
+      </w:pPr>
+      <w:rPr>
+        <w:rFonts w:ascii="Symbol" w:hAnsi="Symbol" w:hint="default"/>
+      </w:rPr>
+    </w:lvl>
+    <w:lvl w:ilvl="7" w:tplc="1C090003" w:tentative="1">
+      <w:start w:val="1"/>
+      <w:numFmt w:val="bullet"/>
+      <w:lvlText w:val="o"/>
+      <w:lvlJc w:val="left"/>
+      <w:pPr>
+        <w:ind w:left="5760" w:hanging="360"/>
+      </w:pPr>
+      <w:rPr>
+        <w:rFonts w:ascii="Courier New" w:hAnsi="Courier New" w:cs="Courier New" w:hint="default"/>
+      </w:rPr>
+    </w:lvl>
+    <w:lvl w:ilvl="8" w:tplc="1C090005" w:tentative="1">
+      <w:start w:val="1"/>
+      <w:numFmt w:val="bullet"/>
+      <w:lvlText w:val=""/>
+      <w:lvlJc w:val="left"/>
+      <w:pPr>
+        <w:ind w:left="6480" w:hanging="360"/>
+      </w:pPr>
+      <w:rPr>
+        <w:rFonts w:ascii="Wingdings" w:hAnsi="Wingdings" w:hint="default"/>
+      </w:rPr>
+    </w:lvl>
+  </w:abstractNum>
+  <w:abstractNum w:abstractNumId="5" w15:restartNumberingAfterBreak="0">
     <w:nsid w:val="765F679D"/>
     <w:multiLevelType w:val="hybridMultilevel"/>
     <w:tmpl w:val="1A105966"/>
@@ -1484,7 +1717,7 @@
     </w:lvl>
   </w:abstractNum>
   <w:num w:numId="1" w16cid:durableId="1460034161">
-    <w:abstractNumId w:val="4"/>
+    <w:abstractNumId w:val="5"/>
   </w:num>
   <w:num w:numId="2" w16cid:durableId="1232734729">
     <w:abstractNumId w:val="3"/>
@@ -1497,6 +1730,9 @@
   </w:num>
   <w:num w:numId="5" w16cid:durableId="725026682">
     <w:abstractNumId w:val="1"/>
+  </w:num>
+  <w:num w:numId="6" w16cid:durableId="1331523422">
+    <w:abstractNumId w:val="4"/>
   </w:num>
 </w:numbering>
 </file>

</xml_diff>

<commit_message>
Updated the functionality for rewarding the family member with the most points on the leaderboard
</commit_message>
<xml_diff>
--- a/Docs/Documentation.docx
+++ b/Docs/Documentation.docx
@@ -444,7 +444,88 @@
         <w:jc w:val="both"/>
       </w:pPr>
       <w:r>
-        <w:t>…</w:t>
+        <w:rPr>
+          <w:color w:val="000000"/>
+        </w:rPr>
+        <w:t xml:space="preserve">By complexity, the </w:t>
+      </w:r>
+      <w:r>
+        <w:rPr>
+          <w:color w:val="000000"/>
+        </w:rPr>
+        <w:t>Flutter mobile</w:t>
+      </w:r>
+      <w:r>
+        <w:rPr>
+          <w:color w:val="000000"/>
+        </w:rPr>
+        <w:t xml:space="preserve"> application needs to make http requests to an ASP.NET Core web API to add, update, retrieve or delete data in the MySQL database. The frontend development costs R</w:t>
+      </w:r>
+      <w:r>
+        <w:rPr>
+          <w:color w:val="000000"/>
+        </w:rPr>
+        <w:t>7</w:t>
+      </w:r>
+      <w:r>
+        <w:rPr>
+          <w:color w:val="000000"/>
+        </w:rPr>
+        <w:t>0 000, the backend development costs R</w:t>
+      </w:r>
+      <w:r>
+        <w:rPr>
+          <w:color w:val="000000"/>
+        </w:rPr>
+        <w:t>9</w:t>
+      </w:r>
+      <w:r>
+        <w:rPr>
+          <w:color w:val="000000"/>
+        </w:rPr>
+        <w:t>0 000, and the Database &amp; APIs costs R</w:t>
+      </w:r>
+      <w:r>
+        <w:rPr>
+          <w:color w:val="000000"/>
+        </w:rPr>
+        <w:t>9</w:t>
+      </w:r>
+      <w:r>
+        <w:rPr>
+          <w:color w:val="000000"/>
+        </w:rPr>
+        <w:t xml:space="preserve">0 000. Finally, testing and quality assurance costs R </w:t>
+      </w:r>
+      <w:r>
+        <w:rPr>
+          <w:color w:val="000000"/>
+        </w:rPr>
+        <w:t>2</w:t>
+      </w:r>
+      <w:r>
+        <w:rPr>
+          <w:color w:val="000000"/>
+        </w:rPr>
+        <w:t>0 000. Therefore, the total cost of developing this web application is R</w:t>
+      </w:r>
+      <w:r>
+        <w:rPr>
+          <w:color w:val="000000"/>
+        </w:rPr>
+        <w:t>270</w:t>
+      </w:r>
+      <w:r>
+        <w:rPr>
+          <w:color w:val="000000"/>
+        </w:rPr>
+        <w:t> </w:t>
+      </w:r>
+      <w:r>
+        <w:rPr>
+          <w:color w:val="000000"/>
+        </w:rPr>
+        <w:t>000.</w:t>
       </w:r>
     </w:p>
     <w:p>
@@ -491,6 +572,7 @@
         <w:jc w:val="both"/>
       </w:pPr>
       <w:r>
+        <w:lastRenderedPageBreak/>
         <w:t>Login page</w:t>
       </w:r>
     </w:p>
@@ -549,7 +631,6 @@
         <w:jc w:val="both"/>
       </w:pPr>
       <w:r>
-        <w:lastRenderedPageBreak/>
         <w:t>Weekly tasks page</w:t>
       </w:r>
     </w:p>

</xml_diff>